<commit_message>
Update manual of v2.3.0 firmware
</commit_message>
<xml_diff>
--- a/docs/TES SECC by Chris Huang/使用說明.docx
+++ b/docs/TES SECC by Chris Huang/使用說明.docx
@@ -106,6 +106,51 @@
           <w:b/>
           <w:bCs/>
         </w:rPr>
+        <w:t>3.0</w:t>
+      </w:r>
+      <w:r>
+        <w:rPr>
+          <w:b/>
+          <w:bCs/>
+        </w:rPr>
+        <w:t xml:space="preserve"> |</w:t>
+      </w:r>
+      <w:r>
+        <w:rPr>
+          <w:rFonts w:hint="eastAsia"/>
+          <w:b/>
+          <w:bCs/>
+        </w:rPr>
+        <w:t xml:space="preserve"> </w:t>
+      </w:r>
+      <w:r>
+        <w:rPr>
+          <w:rFonts w:hint="eastAsia"/>
+          <w:b/>
+          <w:bCs/>
+        </w:rPr>
+        <w:t>檔案系統</w:t>
+      </w:r>
+      <w:r>
+        <w:rPr>
+          <w:b/>
+          <w:bCs/>
+        </w:rPr>
+        <w:t>版本：</w:t>
+      </w:r>
+      <w:r>
+        <w:rPr>
+          <w:b/>
+          <w:bCs/>
+        </w:rPr>
+        <w:t>v1.</w:t>
+      </w:r>
+      <w:r>
+        <w:rPr>
+          <w:rFonts w:hint="eastAsia"/>
+          <w:b/>
+          <w:bCs/>
+        </w:rPr>
         <w:t>2</w:t>
       </w:r>
       <w:r>
@@ -113,52 +158,7 @@
           <w:b/>
           <w:bCs/>
         </w:rPr>
-        <w:t>.</w:t>
-      </w:r>
-      <w:r>
-        <w:rPr>
-          <w:rFonts w:hint="eastAsia"/>
-          <w:b/>
-          <w:bCs/>
-        </w:rPr>
-        <w:t>2</w:t>
-      </w:r>
-      <w:r>
-        <w:rPr>
-          <w:b/>
-          <w:bCs/>
-        </w:rPr>
-        <w:t xml:space="preserve"> |</w:t>
-      </w:r>
-      <w:r>
-        <w:rPr>
-          <w:rFonts w:hint="eastAsia"/>
-          <w:b/>
-          <w:bCs/>
-        </w:rPr>
-        <w:t xml:space="preserve"> </w:t>
-      </w:r>
-      <w:r>
-        <w:rPr>
-          <w:rFonts w:hint="eastAsia"/>
-          <w:b/>
-          <w:bCs/>
-        </w:rPr>
-        <w:t>檔案系統</w:t>
-      </w:r>
-      <w:r>
-        <w:rPr>
-          <w:b/>
-          <w:bCs/>
-        </w:rPr>
-        <w:t>版本：</w:t>
-      </w:r>
-      <w:r>
-        <w:rPr>
-          <w:b/>
-          <w:bCs/>
-        </w:rPr>
-        <w:t>v1.1.0</w:t>
+        <w:t>.0</w:t>
       </w:r>
     </w:p>
     <w:p>
@@ -216,23 +216,7 @@
           <w:b/>
           <w:bCs/>
         </w:rPr>
-        <w:t>非安</w:t>
-      </w:r>
-      <w:proofErr w:type="gramStart"/>
-      <w:r>
-        <w:rPr>
-          <w:b/>
-          <w:bCs/>
-        </w:rPr>
-        <w:t>規</w:t>
-      </w:r>
-      <w:proofErr w:type="gramEnd"/>
-      <w:r>
-        <w:rPr>
-          <w:b/>
-          <w:bCs/>
-        </w:rPr>
-        <w:t>認證</w:t>
+        <w:t>非安規認證</w:t>
       </w:r>
       <w:r>
         <w:t>：本產品為開源專案產品，未經</w:t>
@@ -241,15 +225,7 @@
         <w:t xml:space="preserve"> BSMI </w:t>
       </w:r>
       <w:r>
-        <w:t>等強制性安</w:t>
-      </w:r>
-      <w:proofErr w:type="gramStart"/>
-      <w:r>
-        <w:t>規</w:t>
-      </w:r>
-      <w:proofErr w:type="gramEnd"/>
-      <w:r>
-        <w:t>認證，僅供個人實驗與研究使用，嚴禁作為商業成品轉售或在公共場合提供充電服務。</w:t>
+        <w:t>等強制性安規認證，僅供個人實驗與研究使用，嚴禁作為商業成品轉售或在公共場合提供充電服務。</w:t>
       </w:r>
     </w:p>
     <w:p>
@@ -449,14 +425,12 @@
         </w:rPr>
         <w:t>本套件為開源專案，操作模式及功能可能會隨著韌體更新而不同，請在每次韌體更新前自行上</w:t>
       </w:r>
-      <w:proofErr w:type="spellStart"/>
       <w:r>
         <w:rPr>
           <w:rFonts w:hint="eastAsia"/>
         </w:rPr>
         <w:t>Github</w:t>
       </w:r>
-      <w:proofErr w:type="spellEnd"/>
       <w:r>
         <w:rPr>
           <w:rFonts w:hint="eastAsia"/>
@@ -609,21 +583,12 @@
         </w:rPr>
         <w:t>套件</w:t>
       </w:r>
-      <w:proofErr w:type="gramStart"/>
-      <w:r>
-        <w:rPr>
-          <w:b/>
-          <w:bCs/>
-        </w:rPr>
-        <w:t>開箱與內容</w:t>
-      </w:r>
-      <w:proofErr w:type="gramEnd"/>
-      <w:r>
-        <w:rPr>
-          <w:b/>
-          <w:bCs/>
-        </w:rPr>
-        <w:t>物檢查</w:t>
+      <w:r>
+        <w:rPr>
+          <w:b/>
+          <w:bCs/>
+        </w:rPr>
+        <w:t>開箱與內容物檢查</w:t>
       </w:r>
     </w:p>
     <w:p>
@@ -2526,21 +2491,12 @@
           <w:bCs/>
         </w:rPr>
       </w:pPr>
-      <w:proofErr w:type="gramStart"/>
-      <w:r>
-        <w:rPr>
-          <w:b/>
-          <w:bCs/>
-        </w:rPr>
-        <w:t>橘</w:t>
-      </w:r>
-      <w:proofErr w:type="gramEnd"/>
-      <w:r>
-        <w:rPr>
-          <w:b/>
-          <w:bCs/>
-        </w:rPr>
-        <w:t>燈</w:t>
+      <w:r>
+        <w:rPr>
+          <w:b/>
+          <w:bCs/>
+        </w:rPr>
+        <w:t>橘燈</w:t>
       </w:r>
       <w:r>
         <w:t>：待機</w:t>
@@ -2765,32 +2721,16 @@
         <w:rPr>
           <w:rFonts w:hint="eastAsia"/>
         </w:rPr>
-        <w:t>在主畫面</w:t>
-      </w:r>
-      <w:proofErr w:type="gramStart"/>
-      <w:r>
-        <w:rPr>
-          <w:rFonts w:hint="eastAsia"/>
-        </w:rPr>
-        <w:t>時</w:t>
-      </w:r>
-      <w:r>
-        <w:t>短按循環</w:t>
-      </w:r>
-      <w:proofErr w:type="gramEnd"/>
-      <w:r>
-        <w:t>目標</w:t>
+        <w:t>在主畫面時</w:t>
+      </w:r>
+      <w:r>
+        <w:t>短按循環目標</w:t>
       </w:r>
       <w:r>
         <w:t xml:space="preserve"> SOC / </w:t>
       </w:r>
-      <w:proofErr w:type="gramStart"/>
-      <w:r>
-        <w:t>長按進入</w:t>
-      </w:r>
-      <w:proofErr w:type="gramEnd"/>
-      <w:r>
-        <w:t>設定選單</w:t>
+      <w:r>
+        <w:t>長按進入設定選單</w:t>
       </w:r>
       <w:r>
         <w:t xml:space="preserve"> / </w:t>
@@ -2805,23 +2745,7 @@
         <w:t>設定</w:t>
       </w:r>
       <w:r>
-        <w:t>選單</w:t>
-      </w:r>
-      <w:proofErr w:type="gramStart"/>
-      <w:r>
-        <w:t>中短按確認</w:t>
-      </w:r>
-      <w:proofErr w:type="gramEnd"/>
-      <w:r>
-        <w:t>、</w:t>
-      </w:r>
-      <w:proofErr w:type="gramStart"/>
-      <w:r>
-        <w:t>長按返回</w:t>
-      </w:r>
-      <w:proofErr w:type="gramEnd"/>
-      <w:r>
-        <w:t>。</w:t>
+        <w:t>選單中短按確認、長按返回。</w:t>
       </w:r>
     </w:p>
     <w:p>
@@ -2916,15 +2840,7 @@
         <w:t>充電槍控制訊號</w:t>
       </w:r>
       <w:r>
-        <w:t>：連接至充電槍的控制</w:t>
-      </w:r>
-      <w:proofErr w:type="gramStart"/>
-      <w:r>
-        <w:t>線束接</w:t>
-      </w:r>
-      <w:proofErr w:type="gramEnd"/>
-      <w:r>
-        <w:t>口</w:t>
+        <w:t>：連接至充電槍的控制線束接口</w:t>
       </w:r>
       <w:r>
         <w:rPr>
@@ -2938,34 +2854,18 @@
         </w:rPr>
         <w:t>和</w:t>
       </w:r>
-      <w:proofErr w:type="spellStart"/>
-      <w:r>
-        <w:rPr>
-          <w:rFonts w:hint="eastAsia"/>
-        </w:rPr>
-        <w:t>iE</w:t>
-      </w:r>
-      <w:proofErr w:type="spellEnd"/>
-      <w:r>
-        <w:rPr>
-          <w:rFonts w:hint="eastAsia"/>
-        </w:rPr>
-        <w:t>/</w:t>
-      </w:r>
-      <w:r>
-        <w:rPr>
-          <w:rFonts w:hint="eastAsia"/>
-        </w:rPr>
-        <w:t>勁</w:t>
-      </w:r>
-      <w:proofErr w:type="gramStart"/>
-      <w:r>
-        <w:rPr>
-          <w:rFonts w:hint="eastAsia"/>
-        </w:rPr>
-        <w:t>炫</w:t>
-      </w:r>
-      <w:proofErr w:type="gramEnd"/>
+      <w:r>
+        <w:rPr>
+          <w:rFonts w:hint="eastAsia"/>
+        </w:rPr>
+        <w:t>iE/</w:t>
+      </w:r>
+      <w:r>
+        <w:rPr>
+          <w:rFonts w:hint="eastAsia"/>
+        </w:rPr>
+        <w:t>勁炫</w:t>
+      </w:r>
       <w:r>
         <w:rPr>
           <w:rFonts w:hint="eastAsia"/>
@@ -2976,27 +2876,13 @@
         <w:rPr>
           <w:rFonts w:hint="eastAsia"/>
         </w:rPr>
-        <w:t>原廠</w:t>
-      </w:r>
-      <w:proofErr w:type="gramStart"/>
-      <w:r>
-        <w:rPr>
-          <w:rFonts w:hint="eastAsia"/>
-        </w:rPr>
-        <w:t>大充</w:t>
-      </w:r>
-      <w:r>
-        <w:rPr>
-          <w:rFonts w:hint="eastAsia"/>
-        </w:rPr>
-        <w:t>一樣</w:t>
-      </w:r>
-      <w:proofErr w:type="gramEnd"/>
-      <w:r>
-        <w:rPr>
-          <w:rFonts w:hint="eastAsia"/>
-        </w:rPr>
-        <w:t>，但還是推薦檢查一下</w:t>
+        <w:t>原廠大充</w:t>
+      </w:r>
+      <w:r>
+        <w:rPr>
+          <w:rFonts w:hint="eastAsia"/>
+        </w:rPr>
+        <w:t>一樣，但還是推薦檢查一下</w:t>
       </w:r>
       <w:r>
         <w:rPr>
@@ -3251,7 +3137,6 @@
     <w:p>
       <w:pPr>
         <w:rPr>
-          <w:rFonts w:hint="eastAsia"/>
           <w:b/>
           <w:bCs/>
         </w:rPr>
@@ -3449,21 +3334,7 @@
         <w:rPr>
           <w:rFonts w:hint="eastAsia"/>
         </w:rPr>
-        <w:t>(</w:t>
-      </w:r>
-      <w:proofErr w:type="spellStart"/>
-      <w:r>
-        <w:rPr>
-          <w:rFonts w:hint="eastAsia"/>
-        </w:rPr>
-        <w:t>iE</w:t>
-      </w:r>
-      <w:proofErr w:type="spellEnd"/>
-      <w:r>
-        <w:rPr>
-          <w:rFonts w:hint="eastAsia"/>
-        </w:rPr>
-        <w:t>/</w:t>
+        <w:t>(iE/</w:t>
       </w:r>
       <w:r>
         <w:rPr>
@@ -3495,15 +3366,7 @@
         </w:numPr>
       </w:pPr>
       <w:r>
-        <w:t>將您的充電槍控制</w:t>
-      </w:r>
-      <w:proofErr w:type="gramStart"/>
-      <w:r>
-        <w:t>線束，</w:t>
-      </w:r>
-      <w:proofErr w:type="gramEnd"/>
-      <w:r>
-        <w:t>正確地連接到本機的</w:t>
+        <w:t>將您的充電槍控制線束，正確地連接到本機的</w:t>
       </w:r>
       <w:r>
         <w:t> </w:t>
@@ -3750,13 +3613,8 @@
         <w:t>在「</w:t>
       </w:r>
       <w:r>
-        <w:t xml:space="preserve">Setup New </w:t>
-      </w:r>
-      <w:proofErr w:type="spellStart"/>
-      <w:r>
-        <w:t>WiFi</w:t>
-      </w:r>
-      <w:proofErr w:type="spellEnd"/>
+        <w:t>Setup New WiFi</w:t>
+      </w:r>
       <w:r>
         <w:t>」表單中，輸入您家中</w:t>
       </w:r>
@@ -3900,15 +3758,7 @@
         </w:numPr>
       </w:pPr>
       <w:r>
-        <w:t>設備</w:t>
-      </w:r>
-      <w:proofErr w:type="gramStart"/>
-      <w:r>
-        <w:t>重啟後</w:t>
-      </w:r>
-      <w:proofErr w:type="gramEnd"/>
-      <w:r>
-        <w:t>，會自動嘗試連接到您剛剛設定的</w:t>
+        <w:t>設備重啟後，會自動嘗試連接到您剛剛設定的</w:t>
       </w:r>
       <w:r>
         <w:t xml:space="preserve"> Wi-Fi</w:t>
@@ -3998,15 +3848,7 @@
         <w:t xml:space="preserve"> IP </w:t>
       </w:r>
       <w:r>
-        <w:t>位址，您就可以在家庭網路中監控和控制</w:t>
-      </w:r>
-      <w:proofErr w:type="gramStart"/>
-      <w:r>
-        <w:t>充電樁了</w:t>
-      </w:r>
-      <w:proofErr w:type="gramEnd"/>
-      <w:r>
-        <w:t>。</w:t>
+        <w:t>位址，您就可以在家庭網路中監控和控制充電樁了。</w:t>
       </w:r>
     </w:p>
     <w:p>
@@ -4166,7 +4008,6 @@
       <w:r>
         <w:t>：在待機狀態下，</w:t>
       </w:r>
-      <w:proofErr w:type="gramStart"/>
       <w:r>
         <w:rPr>
           <w:b/>
@@ -4174,7 +4015,6 @@
         </w:rPr>
         <w:t>長按</w:t>
       </w:r>
-      <w:proofErr w:type="gramEnd"/>
       <w:r>
         <w:rPr>
           <w:b/>
@@ -4400,15 +4240,7 @@
         <w:t>Firmware Update</w:t>
       </w:r>
       <w:r>
-        <w:t>：檢查並</w:t>
-      </w:r>
-      <w:proofErr w:type="gramStart"/>
-      <w:r>
-        <w:t>執行線上韌體</w:t>
-      </w:r>
-      <w:proofErr w:type="gramEnd"/>
-      <w:r>
-        <w:t>更新</w:t>
+        <w:t>：檢查並執行線上韌體更新</w:t>
       </w:r>
       <w:r>
         <w:t xml:space="preserve"> (OTA)</w:t>
@@ -4644,15 +4476,7 @@
         </w:numPr>
       </w:pPr>
       <w:r>
-        <w:t>點擊「開始更新」，設備將自動下載並安裝韌體和網頁檔案，此過程可能需要幾分鐘並自動</w:t>
-      </w:r>
-      <w:proofErr w:type="gramStart"/>
-      <w:r>
-        <w:t>重啟數次</w:t>
-      </w:r>
-      <w:proofErr w:type="gramEnd"/>
-      <w:r>
-        <w:t>，請耐心等待。</w:t>
+        <w:t>點擊「開始更新」，設備將自動下載並安裝韌體和網頁檔案，此過程可能需要幾分鐘並自動重啟數次，請耐心等待。</w:t>
       </w:r>
       <w:r>
         <w:rPr>
@@ -4820,15 +4644,7 @@
         <w:t xml:space="preserve">A: </w:t>
       </w:r>
       <w:r>
-        <w:t>請檢查充電槍</w:t>
-      </w:r>
-      <w:proofErr w:type="gramStart"/>
-      <w:r>
-        <w:t>是否插好</w:t>
-      </w:r>
-      <w:proofErr w:type="gramEnd"/>
-      <w:r>
-        <w:t>，並查看</w:t>
+        <w:t>請檢查充電槍是否插好，並查看</w:t>
       </w:r>
       <w:r>
         <w:t xml:space="preserve"> OLED </w:t>
@@ -4876,13 +4692,8 @@
         <w:t>/</w:t>
       </w:r>
       <w:r>
-        <w:t>電腦與充電樁是否連接在同一</w:t>
-      </w:r>
-      <w:proofErr w:type="gramStart"/>
-      <w:r>
-        <w:t>個</w:t>
-      </w:r>
-      <w:proofErr w:type="gramEnd"/>
+        <w:t>電腦與充電樁是否連接在同一個</w:t>
+      </w:r>
       <w:r>
         <w:t xml:space="preserve"> Wi-Fi </w:t>
       </w:r>

</xml_diff>